<commit_message>
complete the develop knowlage
</commit_message>
<xml_diff>
--- a/郑州大学毕业论文.docx
+++ b/郑州大学毕业论文.docx
@@ -4801,6 +4801,14 @@
           <w:sz w:val="24"/>
           <w:lang w:eastAsia="zh-CN"/>
         </w:rPr>
+        <w:t xml:space="preserve">  </w:t>
+      </w:r>
+      <w:r>
+        <w:rPr>
+          <w:rFonts w:hint="default"/>
+          <w:sz w:val="24"/>
+          <w:lang w:eastAsia="zh-CN"/>
+        </w:rPr>
         <w:t>Qt是一个跨平台的C++图形用户界面库，是基于面向对象的C++语言，它提供了信号(signal)和槽(slot)的对象通信机制，具有可查询和可设计的属性，以及强大的事件和事件过滤器。Qt包括大量的联机参考文档，有超文本HTML方式，UNIX帮助页、man手册。其他的工具在应用时都存在一个普遍的问题，就是经常没有真正适合需求的控件，生成的自定义控件对用户来说，也是一个黑匣子。在Qt中，能够创建控件，具有绝对的优越性，生成自定义控件非常简单，并且容易修改控件。由于Qt是一种跨平台的GUI工具包，所以，它对编程者隐藏了在处理不同窗口系统时的潜在问题。为了将基于Qt程序更加方便，Qt包含了一系列的类，该类能够使程序员避免了在文件处理、时间处理等方面存在依赖操作系统方面的问题。Qt也为本地化应用提供了完全的支持，所有用户界面的文本或字符串都可以利用翻译工具将其翻译为各国语言。为了适合用户的需求，Qt提供了丰富的API函数，用于专门的GUI。Qt还提供了基于模板的初始化、文件和通用的I/O设备、目录管理、日期/时间类、常用表达式解析等。目的是利用这些类，建立或生成不同的功能，用它们来实现Qt的通用化。除此之外，也可以利用STL标准模板库。Qt编程的基本模块为控件，一个控件是一个用户界面的组成部分，Qt包含用于创建专业外观的用户界面所需的所有控件。Qt能执行一些基本的任务，比如图形的润色，比一般的基于平台的代码要快。大多数的GUI工具包是基于分层的方法。比如，工具包为本地窗口系统组件提供了很多C++类，这些结构使组件的继承性和通用性变得很差。在层次化的工具包中，GUI功能常成为所有使用的窗口系统所必须的最普遍的基础。Qt仿效本地串口系统的组件，这是一种非常复杂的技术。Qt还提供一些更有用的函数，使用于多平台。</w:t>
       </w:r>
     </w:p>
@@ -4930,23 +4938,7 @@
           <w:sz w:val="24"/>
           <w:lang w:eastAsia="zh-CN"/>
         </w:rPr>
-        <w:t xml:space="preserve">  Qt具有模块设计和控件或元素的可重用性的特点。一个控件不需要知道它的内容和用途，通过signal和slot与外界通信、交流。并且所有的Qt都可通过继承。Qt包括一些抽象的类，对象模型是框架的根本。</w:t>
-      </w:r>
-      <w:r>
-        <w:rPr>
-          <w:rFonts w:hint="default"/>
-          <w:sz w:val="24"/>
-          <w:lang w:eastAsia="zh-CN"/>
-        </w:rPr>
-        <w:t>C++标准中虽然有很多的对实时的对象模型的支持，但其静态的特性，导致其仍然缺乏灵活性，Qt提供了自己的对象模型。主要包括对象树，对象属性，以及元对象系统等</w:t>
-      </w:r>
-      <w:r>
-        <w:rPr>
-          <w:rFonts w:hint="default"/>
-          <w:sz w:val="24"/>
-          <w:lang w:eastAsia="zh-CN"/>
-        </w:rPr>
-        <w:t>。</w:t>
+        <w:t xml:space="preserve">  Qt具有模块设计和控件或元素的可重用性的特点。一个控件不需要知道它的内容和用途，通过signal和slot与外界通信、交流。并且所有的Qt都可通过继承。Qt包括一些抽象的类，对象模型是框架的根本。C++标准中虽然有很多的对实时的对象模型的支持，但其静态的特性，导致其仍然缺乏灵活性，Qt提供了自己的对象模型。主要包括对象树，对象属性，以及元对象系统等。</w:t>
       </w:r>
       <w:r>
         <w:rPr>
@@ -5011,15 +5003,7 @@
           <w:sz w:val="24"/>
           <w:lang w:eastAsia="zh-CN"/>
         </w:rPr>
-        <w:t>4.4.3 Qt</w:t>
-      </w:r>
-      <w:r>
-        <w:rPr>
-          <w:rFonts w:hint="default"/>
-          <w:sz w:val="24"/>
-          <w:lang w:eastAsia="zh-CN"/>
-        </w:rPr>
-        <w:t>组件间的通信</w:t>
+        <w:t>4.4.3 Qt组件间的通信</w:t>
       </w:r>
     </w:p>
     <w:p>
@@ -5062,11 +5046,631 @@
     </w:p>
     <w:p>
       <w:pPr>
-        <w:keepNext w:val="0"/>
-        <w:keepLines w:val="0"/>
-        <w:widowControl/>
-        <w:suppressLineNumbers w:val="0"/>
-        <w:jc w:val="left"/>
+        <w:pStyle w:val="3"/>
+        <w:keepNext w:val="0"/>
+        <w:keepLines w:val="0"/>
+        <w:widowControl/>
+        <w:suppressLineNumbers w:val="0"/>
+        <w:pBdr>
+          <w:top w:val="none" w:color="auto" w:sz="0" w:space="0"/>
+          <w:left w:val="none" w:color="auto" w:sz="0" w:space="0"/>
+          <w:bottom w:val="none" w:color="auto" w:sz="0" w:space="0"/>
+          <w:right w:val="none" w:color="auto" w:sz="0" w:space="0"/>
+        </w:pBdr>
+        <w:shd w:val="clear" w:fill="FFFFFF"/>
+        <w:wordWrap w:val="0"/>
+        <w:spacing w:before="0" w:beforeAutospacing="0" w:after="240" w:afterAutospacing="0" w:line="390" w:lineRule="atLeast"/>
+        <w:ind w:left="0" w:leftChars="0" w:right="0" w:firstLine="0" w:firstLineChars="0"/>
+        <w:jc w:val="both"/>
+        <w:rPr>
+          <w:rFonts w:hint="default"/>
+          <w:sz w:val="24"/>
+          <w:lang w:eastAsia="zh-CN"/>
+        </w:rPr>
+      </w:pPr>
+      <w:r>
+        <w:rPr>
+          <w:rFonts w:hint="default"/>
+          <w:sz w:val="24"/>
+          <w:lang w:eastAsia="zh-CN"/>
+        </w:rPr>
+        <w:t>4.4.3</w:t>
+      </w:r>
+      <w:r>
+        <w:rPr>
+          <w:rFonts w:hint="default"/>
+          <w:sz w:val="24"/>
+          <w:lang w:eastAsia="zh-CN"/>
+        </w:rPr>
+        <w:t>.1</w:t>
+      </w:r>
+      <w:r>
+        <w:rPr>
+          <w:rFonts w:hint="default"/>
+          <w:sz w:val="24"/>
+          <w:lang w:eastAsia="zh-CN"/>
+        </w:rPr>
+        <w:t xml:space="preserve"> </w:t>
+      </w:r>
+      <w:r>
+        <w:rPr>
+          <w:rFonts w:hint="default"/>
+          <w:sz w:val="24"/>
+          <w:lang w:eastAsia="zh-CN"/>
+        </w:rPr>
+        <w:t>槽</w:t>
+      </w:r>
+    </w:p>
+    <w:p>
+      <w:pPr>
+        <w:pStyle w:val="3"/>
+        <w:keepNext w:val="0"/>
+        <w:keepLines w:val="0"/>
+        <w:widowControl/>
+        <w:suppressLineNumbers w:val="0"/>
+        <w:pBdr>
+          <w:top w:val="none" w:color="auto" w:sz="0" w:space="0"/>
+          <w:left w:val="none" w:color="auto" w:sz="0" w:space="0"/>
+          <w:bottom w:val="none" w:color="auto" w:sz="0" w:space="0"/>
+          <w:right w:val="none" w:color="auto" w:sz="0" w:space="0"/>
+        </w:pBdr>
+        <w:shd w:val="clear" w:fill="FFFFFF"/>
+        <w:wordWrap w:val="0"/>
+        <w:spacing w:before="0" w:beforeAutospacing="0" w:after="240" w:afterAutospacing="0" w:line="390" w:lineRule="atLeast"/>
+        <w:ind w:left="0" w:leftChars="0" w:right="0" w:firstLine="0" w:firstLineChars="0"/>
+        <w:jc w:val="both"/>
+        <w:rPr>
+          <w:rFonts w:hint="default"/>
+          <w:sz w:val="24"/>
+          <w:lang w:eastAsia="zh-CN"/>
+        </w:rPr>
+      </w:pPr>
+      <w:r>
+        <w:rPr>
+          <w:rFonts w:hint="default"/>
+          <w:sz w:val="24"/>
+          <w:lang w:eastAsia="zh-CN"/>
+        </w:rPr>
+        <w:t xml:space="preserve">  </w:t>
+      </w:r>
+      <w:r>
+        <w:rPr>
+          <w:rFonts w:hint="default"/>
+          <w:sz w:val="24"/>
+          <w:lang w:eastAsia="zh-CN"/>
+        </w:rPr>
+        <w:t>当信号被发出时，会调用与之相连接的槽。槽是普通的C++函数，可以用普通的方式来调用。它唯一特殊的地方在于可以与信号相连接。槽的参数不能有默认值。同样，信号的参数也不能有默认值。在槽的参数中尽量不使用自定义的数据类型，因为这样将会使通用性降低。</w:t>
+      </w:r>
+      <w:r>
+        <w:rPr>
+          <w:rFonts w:hint="default"/>
+          <w:sz w:val="24"/>
+          <w:lang w:eastAsia="zh-CN"/>
+        </w:rPr>
+        <w:tab/>
+      </w:r>
+      <w:r>
+        <w:rPr>
+          <w:rFonts w:hint="default"/>
+          <w:sz w:val="24"/>
+          <w:lang w:eastAsia="zh-CN"/>
+        </w:rPr>
+        <w:t>既然槽和普通的成员函数差不多，它们和普通成员函数一样有访问限制，根据槽的访问限制谁可以与它们相连接，能够分为以下三种情况。public slot: 任何信号都可以与之相连接。这在窗口部件编程中非常有用，用于创建一些对彼此一无所知的对象，只有通过信号和槽来交换信息。public slot就像是标准的铁路一样。protected slot: 只有该类及其子类所派生的对象的信号才可以与之相连接。这类槽的目的通常是为了类的完善，而不是类与外界的接口。private slot: 只有该类自己的信号才可以与之相连接。当然还可以将定义为virtual，这将非常有用。信号和槽是相当高效的。当然，它们与“实时”的回调函数相比，在增加了灵活性的同时也损失了一些速度，正所谓有利必有弊，但是这种速度的损失相当微不足道。因此，信号槽机制具有的简便性和灵活性的特性，使用信号和槽是用户交互的必然选择。</w:t>
+      </w:r>
+    </w:p>
+    <w:p>
+      <w:pPr>
+        <w:pStyle w:val="3"/>
+        <w:keepNext w:val="0"/>
+        <w:keepLines w:val="0"/>
+        <w:widowControl/>
+        <w:suppressLineNumbers w:val="0"/>
+        <w:pBdr>
+          <w:top w:val="none" w:color="auto" w:sz="0" w:space="0"/>
+          <w:left w:val="none" w:color="auto" w:sz="0" w:space="0"/>
+          <w:bottom w:val="none" w:color="auto" w:sz="0" w:space="0"/>
+          <w:right w:val="none" w:color="auto" w:sz="0" w:space="0"/>
+        </w:pBdr>
+        <w:shd w:val="clear" w:fill="FFFFFF"/>
+        <w:wordWrap w:val="0"/>
+        <w:spacing w:before="0" w:beforeAutospacing="0" w:after="240" w:afterAutospacing="0" w:line="390" w:lineRule="atLeast"/>
+        <w:ind w:left="0" w:leftChars="0" w:right="0" w:firstLine="0" w:firstLineChars="0"/>
+        <w:jc w:val="both"/>
+        <w:rPr>
+          <w:rFonts w:hint="default"/>
+          <w:sz w:val="24"/>
+          <w:lang w:eastAsia="zh-CN"/>
+        </w:rPr>
+      </w:pPr>
+      <w:r>
+        <w:rPr>
+          <w:rFonts w:hint="default"/>
+          <w:sz w:val="24"/>
+          <w:lang w:eastAsia="zh-CN"/>
+        </w:rPr>
+        <w:t>4.4.3.2 信号</w:t>
+      </w:r>
+    </w:p>
+    <w:p>
+      <w:pPr>
+        <w:pStyle w:val="3"/>
+        <w:keepNext w:val="0"/>
+        <w:keepLines w:val="0"/>
+        <w:widowControl/>
+        <w:suppressLineNumbers w:val="0"/>
+        <w:pBdr>
+          <w:top w:val="none" w:color="auto" w:sz="0" w:space="0"/>
+          <w:left w:val="none" w:color="auto" w:sz="0" w:space="0"/>
+          <w:bottom w:val="none" w:color="auto" w:sz="0" w:space="0"/>
+          <w:right w:val="none" w:color="auto" w:sz="0" w:space="0"/>
+        </w:pBdr>
+        <w:shd w:val="clear" w:fill="FFFFFF"/>
+        <w:wordWrap w:val="0"/>
+        <w:spacing w:before="0" w:beforeAutospacing="0" w:after="240" w:afterAutospacing="0" w:line="390" w:lineRule="atLeast"/>
+        <w:ind w:left="0" w:leftChars="0" w:right="0" w:firstLine="0" w:firstLineChars="0"/>
+        <w:jc w:val="both"/>
+        <w:rPr>
+          <w:rFonts w:hint="default"/>
+          <w:sz w:val="24"/>
+          <w:lang w:eastAsia="zh-CN"/>
+        </w:rPr>
+      </w:pPr>
+      <w:r>
+        <w:rPr>
+          <w:rFonts w:hint="default"/>
+          <w:sz w:val="24"/>
+          <w:lang w:eastAsia="zh-CN"/>
+        </w:rPr>
+        <w:t xml:space="preserve">  当某个信号对其客户或所有者发生的内部状态发生改变，信号被一个对</w:t>
+      </w:r>
+    </w:p>
+    <w:p>
+      <w:pPr>
+        <w:pStyle w:val="3"/>
+        <w:keepNext w:val="0"/>
+        <w:keepLines w:val="0"/>
+        <w:widowControl/>
+        <w:suppressLineNumbers w:val="0"/>
+        <w:pBdr>
+          <w:top w:val="none" w:color="auto" w:sz="0" w:space="0"/>
+          <w:left w:val="none" w:color="auto" w:sz="0" w:space="0"/>
+          <w:bottom w:val="none" w:color="auto" w:sz="0" w:space="0"/>
+          <w:right w:val="none" w:color="auto" w:sz="0" w:space="0"/>
+        </w:pBdr>
+        <w:shd w:val="clear" w:fill="FFFFFF"/>
+        <w:wordWrap w:val="0"/>
+        <w:spacing w:before="0" w:beforeAutospacing="0" w:after="240" w:afterAutospacing="0" w:line="390" w:lineRule="atLeast"/>
+        <w:ind w:left="0" w:leftChars="0" w:right="0" w:firstLine="0" w:firstLineChars="0"/>
+        <w:jc w:val="both"/>
+        <w:rPr>
+          <w:rFonts w:hint="default"/>
+          <w:sz w:val="24"/>
+          <w:lang w:eastAsia="zh-CN"/>
+        </w:rPr>
+      </w:pPr>
+      <w:r>
+        <w:rPr>
+          <w:rFonts w:hint="default"/>
+          <w:sz w:val="24"/>
+          <w:lang w:eastAsia="zh-CN"/>
+        </w:rPr>
+        <w:t>象发射。只有定义过这个信号的类及其派生类能够发射这个信号。当一个</w:t>
+      </w:r>
+    </w:p>
+    <w:p>
+      <w:pPr>
+        <w:pStyle w:val="3"/>
+        <w:keepNext w:val="0"/>
+        <w:keepLines w:val="0"/>
+        <w:widowControl/>
+        <w:suppressLineNumbers w:val="0"/>
+        <w:pBdr>
+          <w:top w:val="none" w:color="auto" w:sz="0" w:space="0"/>
+          <w:left w:val="none" w:color="auto" w:sz="0" w:space="0"/>
+          <w:bottom w:val="none" w:color="auto" w:sz="0" w:space="0"/>
+          <w:right w:val="none" w:color="auto" w:sz="0" w:space="0"/>
+        </w:pBdr>
+        <w:shd w:val="clear" w:fill="FFFFFF"/>
+        <w:wordWrap w:val="0"/>
+        <w:spacing w:before="0" w:beforeAutospacing="0" w:after="240" w:afterAutospacing="0" w:line="390" w:lineRule="atLeast"/>
+        <w:ind w:left="0" w:leftChars="0" w:right="0" w:firstLine="0" w:firstLineChars="0"/>
+        <w:jc w:val="both"/>
+        <w:rPr>
+          <w:rFonts w:hint="default"/>
+          <w:sz w:val="24"/>
+          <w:lang w:eastAsia="zh-CN"/>
+        </w:rPr>
+      </w:pPr>
+      <w:r>
+        <w:rPr>
+          <w:rFonts w:hint="default"/>
+          <w:sz w:val="24"/>
+          <w:lang w:eastAsia="zh-CN"/>
+        </w:rPr>
+        <w:t>信号被发射时，与其相关联的槽将被立刻执行，就象一个正常的函数调用</w:t>
+      </w:r>
+    </w:p>
+    <w:p>
+      <w:pPr>
+        <w:pStyle w:val="3"/>
+        <w:keepNext w:val="0"/>
+        <w:keepLines w:val="0"/>
+        <w:widowControl/>
+        <w:suppressLineNumbers w:val="0"/>
+        <w:pBdr>
+          <w:top w:val="none" w:color="auto" w:sz="0" w:space="0"/>
+          <w:left w:val="none" w:color="auto" w:sz="0" w:space="0"/>
+          <w:bottom w:val="none" w:color="auto" w:sz="0" w:space="0"/>
+          <w:right w:val="none" w:color="auto" w:sz="0" w:space="0"/>
+        </w:pBdr>
+        <w:shd w:val="clear" w:fill="FFFFFF"/>
+        <w:wordWrap w:val="0"/>
+        <w:spacing w:before="0" w:beforeAutospacing="0" w:after="240" w:afterAutospacing="0" w:line="390" w:lineRule="atLeast"/>
+        <w:ind w:left="0" w:leftChars="0" w:right="0" w:firstLine="0" w:firstLineChars="0"/>
+        <w:jc w:val="both"/>
+        <w:rPr>
+          <w:rFonts w:hint="default"/>
+          <w:sz w:val="24"/>
+          <w:lang w:eastAsia="zh-CN"/>
+        </w:rPr>
+      </w:pPr>
+      <w:r>
+        <w:rPr>
+          <w:rFonts w:hint="default"/>
+          <w:sz w:val="24"/>
+          <w:lang w:eastAsia="zh-CN"/>
+        </w:rPr>
+        <w:t>一样。信号-槽机制完全独立于任何GUI事件循环。只有当所有的槽返回以</w:t>
+      </w:r>
+    </w:p>
+    <w:p>
+      <w:pPr>
+        <w:pStyle w:val="3"/>
+        <w:keepNext w:val="0"/>
+        <w:keepLines w:val="0"/>
+        <w:widowControl/>
+        <w:suppressLineNumbers w:val="0"/>
+        <w:pBdr>
+          <w:top w:val="none" w:color="auto" w:sz="0" w:space="0"/>
+          <w:left w:val="none" w:color="auto" w:sz="0" w:space="0"/>
+          <w:bottom w:val="none" w:color="auto" w:sz="0" w:space="0"/>
+          <w:right w:val="none" w:color="auto" w:sz="0" w:space="0"/>
+        </w:pBdr>
+        <w:shd w:val="clear" w:fill="FFFFFF"/>
+        <w:wordWrap w:val="0"/>
+        <w:spacing w:before="0" w:beforeAutospacing="0" w:after="240" w:afterAutospacing="0" w:line="390" w:lineRule="atLeast"/>
+        <w:ind w:left="0" w:leftChars="0" w:right="0" w:firstLine="0" w:firstLineChars="0"/>
+        <w:jc w:val="both"/>
+        <w:rPr>
+          <w:rFonts w:hint="default"/>
+          <w:sz w:val="24"/>
+          <w:lang w:eastAsia="zh-CN"/>
+        </w:rPr>
+      </w:pPr>
+      <w:r>
+        <w:rPr>
+          <w:rFonts w:hint="default"/>
+          <w:sz w:val="24"/>
+          <w:lang w:eastAsia="zh-CN"/>
+        </w:rPr>
+        <w:t>后发射函数(emit)才返回。如果存在多个槽与某个信号相关联，那么，当</w:t>
+      </w:r>
+    </w:p>
+    <w:p>
+      <w:pPr>
+        <w:pStyle w:val="3"/>
+        <w:keepNext w:val="0"/>
+        <w:keepLines w:val="0"/>
+        <w:widowControl/>
+        <w:suppressLineNumbers w:val="0"/>
+        <w:pBdr>
+          <w:top w:val="none" w:color="auto" w:sz="0" w:space="0"/>
+          <w:left w:val="none" w:color="auto" w:sz="0" w:space="0"/>
+          <w:bottom w:val="none" w:color="auto" w:sz="0" w:space="0"/>
+          <w:right w:val="none" w:color="auto" w:sz="0" w:space="0"/>
+        </w:pBdr>
+        <w:shd w:val="clear" w:fill="FFFFFF"/>
+        <w:wordWrap w:val="0"/>
+        <w:spacing w:before="0" w:beforeAutospacing="0" w:after="240" w:afterAutospacing="0" w:line="390" w:lineRule="atLeast"/>
+        <w:ind w:left="0" w:leftChars="0" w:right="0" w:firstLine="0" w:firstLineChars="0"/>
+        <w:jc w:val="both"/>
+        <w:rPr>
+          <w:rFonts w:hint="default"/>
+          <w:sz w:val="24"/>
+          <w:lang w:eastAsia="zh-CN"/>
+        </w:rPr>
+      </w:pPr>
+      <w:r>
+        <w:rPr>
+          <w:rFonts w:hint="default"/>
+          <w:sz w:val="24"/>
+          <w:lang w:eastAsia="zh-CN"/>
+        </w:rPr>
+        <w:t>这个信号被发射时，这些槽将会一个接一个地执行，但是它们执行的顺序</w:t>
+      </w:r>
+    </w:p>
+    <w:p>
+      <w:pPr>
+        <w:pStyle w:val="3"/>
+        <w:keepNext w:val="0"/>
+        <w:keepLines w:val="0"/>
+        <w:widowControl/>
+        <w:suppressLineNumbers w:val="0"/>
+        <w:pBdr>
+          <w:top w:val="none" w:color="auto" w:sz="0" w:space="0"/>
+          <w:left w:val="none" w:color="auto" w:sz="0" w:space="0"/>
+          <w:bottom w:val="none" w:color="auto" w:sz="0" w:space="0"/>
+          <w:right w:val="none" w:color="auto" w:sz="0" w:space="0"/>
+        </w:pBdr>
+        <w:shd w:val="clear" w:fill="FFFFFF"/>
+        <w:wordWrap w:val="0"/>
+        <w:spacing w:before="0" w:beforeAutospacing="0" w:after="240" w:afterAutospacing="0" w:line="390" w:lineRule="atLeast"/>
+        <w:ind w:left="0" w:leftChars="0" w:right="0" w:firstLine="0" w:firstLineChars="0"/>
+        <w:jc w:val="both"/>
+        <w:rPr>
+          <w:rFonts w:hint="default"/>
+          <w:sz w:val="24"/>
+          <w:lang w:eastAsia="zh-CN"/>
+        </w:rPr>
+      </w:pPr>
+      <w:r>
+        <w:rPr>
+          <w:rFonts w:hint="default"/>
+          <w:sz w:val="24"/>
+          <w:lang w:eastAsia="zh-CN"/>
+        </w:rPr>
+        <w:t>将会是随机的、不确定的，我们不能人为地指定哪个先执行、哪个后执行。例如，一个列表框可以发出highlighted()和activated()的信号，大多数对象也许只对activated()的信号感兴趣，但也许有些对象需要知道该列表框中的哪一项被选中了。如果有两个不同的对象对一个信号感兴趣，只要将该信号连接到这两个对象的槽上就可以了。当一个信号被发出的时候，与之相连接的槽就立即执行，就像通常的函数调用一样。信号/槽机制与任何图形用户界面的事件循环完全无关。当所有的槽返回之后，才返回到发出信号的地方。如果有多个槽与一个信号相连接，则这些槽将被一个接一个地执行，而且其执行顺序是随意的。信号是由MOC自动生成的，必须在.cpp文件中实现，而且永远没有返回值。</w:t>
+      </w:r>
+    </w:p>
+    <w:p>
+      <w:pPr>
+        <w:pStyle w:val="3"/>
+        <w:keepNext w:val="0"/>
+        <w:keepLines w:val="0"/>
+        <w:widowControl/>
+        <w:suppressLineNumbers w:val="0"/>
+        <w:pBdr>
+          <w:top w:val="none" w:color="auto" w:sz="0" w:space="0"/>
+          <w:left w:val="none" w:color="auto" w:sz="0" w:space="0"/>
+          <w:bottom w:val="none" w:color="auto" w:sz="0" w:space="0"/>
+          <w:right w:val="none" w:color="auto" w:sz="0" w:space="0"/>
+        </w:pBdr>
+        <w:shd w:val="clear" w:fill="FFFFFF"/>
+        <w:wordWrap w:val="0"/>
+        <w:spacing w:before="0" w:beforeAutospacing="0" w:after="240" w:afterAutospacing="0" w:line="390" w:lineRule="atLeast"/>
+        <w:ind w:left="0" w:leftChars="0" w:right="0" w:firstLine="0" w:firstLineChars="0"/>
+        <w:jc w:val="both"/>
+        <w:rPr>
+          <w:rFonts w:hint="default"/>
+          <w:sz w:val="24"/>
+          <w:lang w:eastAsia="zh-CN"/>
+        </w:rPr>
+      </w:pPr>
+      <w:r>
+        <w:rPr>
+          <w:rFonts w:hint="default"/>
+          <w:sz w:val="24"/>
+          <w:lang w:eastAsia="zh-CN"/>
+        </w:rPr>
+        <w:t xml:space="preserve">  编写代码创建将要发送信号的类的实例。只有这个实例的存在，才能把槽和信号联系在一起。把槽和信号连接起来。这个工作通常在构造函数中完成，但是如果这个对象构造得比较晚，那么连接工作也可以晚点做。调用connect()方法把你的槽加入到方法列表中，每当指定的信号发出的时候，这个方法就会被调用。无论任何使用emit发送信号，就好象是你编写的程序直接调用每一个槽方法一样。也就是说，直到槽方法返回，你编写的程序才能继续执行。因此，通常应当保持在槽方法内部的处理过程中尽可能的简单，这样才不会因此中止信号的发送。发送信号的可能是用户接口过程，操作过程表现得比较慢或者缓慢。如果一个槽方法发送一个信号，此信号直接</w:t>
+      </w:r>
+    </w:p>
+    <w:p>
+      <w:pPr>
+        <w:pStyle w:val="3"/>
+        <w:keepNext w:val="0"/>
+        <w:keepLines w:val="0"/>
+        <w:widowControl/>
+        <w:suppressLineNumbers w:val="0"/>
+        <w:pBdr>
+          <w:top w:val="none" w:color="auto" w:sz="0" w:space="0"/>
+          <w:left w:val="none" w:color="auto" w:sz="0" w:space="0"/>
+          <w:bottom w:val="none" w:color="auto" w:sz="0" w:space="0"/>
+          <w:right w:val="none" w:color="auto" w:sz="0" w:space="0"/>
+        </w:pBdr>
+        <w:shd w:val="clear" w:fill="FFFFFF"/>
+        <w:wordWrap w:val="0"/>
+        <w:spacing w:before="0" w:beforeAutospacing="0" w:after="240" w:afterAutospacing="0" w:line="390" w:lineRule="atLeast"/>
+        <w:ind w:left="0" w:leftChars="0" w:right="0" w:firstLine="0" w:firstLineChars="0"/>
+        <w:jc w:val="both"/>
+        <w:rPr>
+          <w:rFonts w:hint="default"/>
+          <w:sz w:val="24"/>
+          <w:lang w:eastAsia="zh-CN"/>
+        </w:rPr>
+      </w:pPr>
+      <w:r>
+        <w:rPr>
+          <w:rFonts w:hint="default"/>
+          <w:sz w:val="24"/>
+          <w:lang w:eastAsia="zh-CN"/>
+        </w:rPr>
+        <w:t>或者间接地执行了发送一个信号的方法，而这个信号又被最开始的槽所接</w:t>
+      </w:r>
+    </w:p>
+    <w:p>
+      <w:pPr>
+        <w:pStyle w:val="3"/>
+        <w:keepNext w:val="0"/>
+        <w:keepLines w:val="0"/>
+        <w:widowControl/>
+        <w:suppressLineNumbers w:val="0"/>
+        <w:pBdr>
+          <w:top w:val="none" w:color="auto" w:sz="0" w:space="0"/>
+          <w:left w:val="none" w:color="auto" w:sz="0" w:space="0"/>
+          <w:bottom w:val="none" w:color="auto" w:sz="0" w:space="0"/>
+          <w:right w:val="none" w:color="auto" w:sz="0" w:space="0"/>
+        </w:pBdr>
+        <w:shd w:val="clear" w:fill="FFFFFF"/>
+        <w:wordWrap w:val="0"/>
+        <w:spacing w:before="0" w:beforeAutospacing="0" w:after="240" w:afterAutospacing="0" w:line="390" w:lineRule="atLeast"/>
+        <w:ind w:left="0" w:leftChars="0" w:right="0" w:firstLine="0" w:firstLineChars="0"/>
+        <w:jc w:val="both"/>
+        <w:rPr>
+          <w:rFonts w:hint="default"/>
+          <w:sz w:val="24"/>
+          <w:lang w:eastAsia="zh-CN"/>
+        </w:rPr>
+      </w:pPr>
+      <w:r>
+        <w:rPr>
+          <w:rFonts w:hint="default"/>
+          <w:sz w:val="24"/>
+          <w:lang w:eastAsia="zh-CN"/>
+        </w:rPr>
+        <w:t>收，那么信号将连续不断的调用槽，你编写的程序就会崩溃。比如：如果</w:t>
+      </w:r>
+    </w:p>
+    <w:p>
+      <w:pPr>
+        <w:pStyle w:val="3"/>
+        <w:keepNext w:val="0"/>
+        <w:keepLines w:val="0"/>
+        <w:widowControl/>
+        <w:suppressLineNumbers w:val="0"/>
+        <w:pBdr>
+          <w:top w:val="none" w:color="auto" w:sz="0" w:space="0"/>
+          <w:left w:val="none" w:color="auto" w:sz="0" w:space="0"/>
+          <w:bottom w:val="none" w:color="auto" w:sz="0" w:space="0"/>
+          <w:right w:val="none" w:color="auto" w:sz="0" w:space="0"/>
+        </w:pBdr>
+        <w:shd w:val="clear" w:fill="FFFFFF"/>
+        <w:wordWrap w:val="0"/>
+        <w:spacing w:before="0" w:beforeAutospacing="0" w:after="240" w:afterAutospacing="0" w:line="390" w:lineRule="atLeast"/>
+        <w:ind w:left="0" w:leftChars="0" w:right="0" w:firstLine="0" w:firstLineChars="0"/>
+        <w:jc w:val="both"/>
+        <w:rPr>
+          <w:rFonts w:hint="default"/>
+          <w:sz w:val="24"/>
+          <w:lang w:eastAsia="zh-CN"/>
+        </w:rPr>
+      </w:pPr>
+      <w:r>
+        <w:rPr>
+          <w:rFonts w:hint="default"/>
+          <w:sz w:val="24"/>
+          <w:lang w:eastAsia="zh-CN"/>
+        </w:rPr>
+        <w:t>名为firstfun()的方法发送了一个A信号，A信号被second()槽所接收，而</w:t>
+      </w:r>
+    </w:p>
+    <w:p>
+      <w:pPr>
+        <w:pStyle w:val="3"/>
+        <w:keepNext w:val="0"/>
+        <w:keepLines w:val="0"/>
+        <w:widowControl/>
+        <w:suppressLineNumbers w:val="0"/>
+        <w:pBdr>
+          <w:top w:val="none" w:color="auto" w:sz="0" w:space="0"/>
+          <w:left w:val="none" w:color="auto" w:sz="0" w:space="0"/>
+          <w:bottom w:val="none" w:color="auto" w:sz="0" w:space="0"/>
+          <w:right w:val="none" w:color="auto" w:sz="0" w:space="0"/>
+        </w:pBdr>
+        <w:shd w:val="clear" w:fill="FFFFFF"/>
+        <w:wordWrap w:val="0"/>
+        <w:spacing w:before="0" w:beforeAutospacing="0" w:after="240" w:afterAutospacing="0" w:line="390" w:lineRule="atLeast"/>
+        <w:ind w:left="0" w:leftChars="0" w:right="0" w:firstLine="0" w:firstLineChars="0"/>
+        <w:jc w:val="both"/>
+        <w:rPr>
+          <w:rFonts w:hint="default"/>
+          <w:sz w:val="24"/>
+          <w:lang w:eastAsia="zh-CN"/>
+        </w:rPr>
+      </w:pPr>
+      <w:r>
+        <w:rPr>
+          <w:rFonts w:hint="default"/>
+          <w:sz w:val="24"/>
+          <w:lang w:eastAsia="zh-CN"/>
+        </w:rPr>
+        <w:t>second()槽发送了信号B，最后，名为firstfun()的方法接收了信号B，这样</w:t>
+      </w:r>
+    </w:p>
+    <w:p>
+      <w:pPr>
+        <w:pStyle w:val="3"/>
+        <w:keepNext w:val="0"/>
+        <w:keepLines w:val="0"/>
+        <w:widowControl/>
+        <w:suppressLineNumbers w:val="0"/>
+        <w:pBdr>
+          <w:top w:val="none" w:color="auto" w:sz="0" w:space="0"/>
+          <w:left w:val="none" w:color="auto" w:sz="0" w:space="0"/>
+          <w:bottom w:val="none" w:color="auto" w:sz="0" w:space="0"/>
+          <w:right w:val="none" w:color="auto" w:sz="0" w:space="0"/>
+        </w:pBdr>
+        <w:shd w:val="clear" w:fill="FFFFFF"/>
+        <w:wordWrap w:val="0"/>
+        <w:spacing w:before="0" w:beforeAutospacing="0" w:after="240" w:afterAutospacing="0" w:line="390" w:lineRule="atLeast"/>
+        <w:ind w:left="0" w:leftChars="0" w:right="0" w:firstLine="0" w:firstLineChars="0"/>
+        <w:jc w:val="both"/>
+        <w:rPr>
+          <w:rFonts w:hint="default"/>
+          <w:sz w:val="24"/>
+          <w:lang w:eastAsia="zh-CN"/>
+        </w:rPr>
+      </w:pPr>
+      <w:r>
+        <w:rPr>
+          <w:rFonts w:hint="default"/>
+          <w:sz w:val="24"/>
+          <w:lang w:eastAsia="zh-CN"/>
+        </w:rPr>
+        <w:t>就产生了一个死循环。这种循环将一直执行，直到该程序崩溃为止(或者用</w:t>
+      </w:r>
+    </w:p>
+    <w:p>
+      <w:pPr>
+        <w:pStyle w:val="3"/>
+        <w:keepNext w:val="0"/>
+        <w:keepLines w:val="0"/>
+        <w:widowControl/>
+        <w:suppressLineNumbers w:val="0"/>
+        <w:pBdr>
+          <w:top w:val="none" w:color="auto" w:sz="0" w:space="0"/>
+          <w:left w:val="none" w:color="auto" w:sz="0" w:space="0"/>
+          <w:bottom w:val="none" w:color="auto" w:sz="0" w:space="0"/>
+          <w:right w:val="none" w:color="auto" w:sz="0" w:space="0"/>
+        </w:pBdr>
+        <w:shd w:val="clear" w:fill="FFFFFF"/>
+        <w:wordWrap w:val="0"/>
+        <w:spacing w:before="0" w:beforeAutospacing="0" w:after="240" w:afterAutospacing="0" w:line="390" w:lineRule="atLeast"/>
+        <w:ind w:left="0" w:leftChars="0" w:right="0" w:firstLine="0" w:firstLineChars="0"/>
+        <w:jc w:val="both"/>
+        <w:rPr>
+          <w:rFonts w:hint="default"/>
+          <w:sz w:val="24"/>
+          <w:lang w:eastAsia="zh-CN"/>
+        </w:rPr>
+      </w:pPr>
+      <w:r>
+        <w:rPr>
+          <w:rFonts w:hint="default"/>
+          <w:sz w:val="24"/>
+          <w:lang w:eastAsia="zh-CN"/>
+        </w:rPr>
+        <w:t>户进入长时间的等待)。还需要小心槽和信号方法在连接语句中的参数是否匹配。当程序运行的时候，直到试着去解决一个问题时，才可能得到出错的信息。为了避免这个问题的出现，必须确定每次增加内容的时候，都要进行测试，或者改变槽和信号部分。唯一的出错信息是当connect()方法找不到匹配对象的时候，输出一个写入控制台上的字符串。此后，程序就忽略了这个信号的存在。只有从命令行运行程序的时候，才能够看到控制台输出的信息。</w:t>
+      </w:r>
+    </w:p>
+    <w:p>
+      <w:pPr>
+        <w:pStyle w:val="3"/>
+        <w:keepNext w:val="0"/>
+        <w:keepLines w:val="0"/>
+        <w:widowControl/>
+        <w:suppressLineNumbers w:val="0"/>
+        <w:pBdr>
+          <w:top w:val="none" w:color="auto" w:sz="0" w:space="0"/>
+          <w:left w:val="none" w:color="auto" w:sz="0" w:space="0"/>
+          <w:bottom w:val="none" w:color="auto" w:sz="0" w:space="0"/>
+          <w:right w:val="none" w:color="auto" w:sz="0" w:space="0"/>
+        </w:pBdr>
+        <w:shd w:val="clear" w:fill="FFFFFF"/>
+        <w:wordWrap w:val="0"/>
+        <w:spacing w:before="0" w:beforeAutospacing="0" w:after="240" w:afterAutospacing="0" w:line="390" w:lineRule="atLeast"/>
+        <w:ind w:left="0" w:leftChars="0" w:right="0" w:firstLine="0" w:firstLineChars="0"/>
+        <w:jc w:val="both"/>
         <w:rPr>
           <w:rFonts w:hint="default"/>
           <w:sz w:val="24"/>
@@ -5088,23 +5692,936 @@
         <w:keepLines w:val="0"/>
         <w:widowControl/>
         <w:suppressLineNumbers w:val="0"/>
-        <w:jc w:val="left"/>
-        <w:rPr>
-          <w:rFonts w:hint="default"/>
-          <w:sz w:val="24"/>
-          <w:lang w:eastAsia="zh-CN"/>
-        </w:rPr>
-      </w:pPr>
-      <w:r>
-        <w:rPr>
-          <w:rFonts w:hint="default"/>
-          <w:sz w:val="24"/>
-          <w:lang w:eastAsia="zh-CN"/>
-        </w:rPr>
-        <w:t xml:space="preserve">  QtCore不但包含QString、QList和QFile</w:t>
+        <w:ind w:left="0" w:leftChars="0" w:firstLine="0" w:firstLineChars="0"/>
+        <w:jc w:val="left"/>
+        <w:rPr>
+          <w:rFonts w:hint="default"/>
+          <w:sz w:val="24"/>
+          <w:lang w:eastAsia="zh-CN"/>
+        </w:rPr>
+      </w:pPr>
+      <w:r>
+        <w:rPr>
+          <w:rFonts w:hint="default"/>
+          <w:sz w:val="24"/>
+          <w:lang w:eastAsia="zh-CN"/>
+        </w:rPr>
+        <w:t xml:space="preserve">    </w:t>
+      </w:r>
+      <w:r>
+        <w:rPr>
+          <w:rFonts w:hint="default"/>
+          <w:sz w:val="24"/>
+          <w:lang w:eastAsia="zh-CN"/>
+        </w:rPr>
+        <w:t>QtCore不但包含QString、QList和QFile</w:t>
+      </w:r>
+      <w:r>
+        <w:rPr>
+          <w:rFonts w:hint="default"/>
+          <w:sz w:val="24"/>
+          <w:lang w:eastAsia="zh-CN"/>
+        </w:rPr>
+        <w:t>等工具类，而且还包含QObject和QTimer等内核。因为QApplication类有refactored, 所以它能够在非GUI应用程序中。它将拆分为：QCoreApplication(在QtCore中)和QApplication(在QtGui中)。这种拆分将使用Qt开发服务器应用程序，无需连接所有多余的与GUI相关的代码，无需求与GUI相关的系统程序将要放到当前的目标机器中称为可能。qmake命令生成Makefile文件,qmake将默认连接到应用程序中依赖的Qtcore 和QtGui中。当想删除具有依赖关系的GUI时，可以在.profile文件中加入QT -= gui; 如果想使用其他的库文件，在.profile中加入 QT += network opengl; 如果要编译.ui文件，也需要在.pro文件中 加入 CONFIG += uic3。</w:t>
+      </w:r>
+    </w:p>
+    <w:p>
+      <w:pPr>
+        <w:keepNext w:val="0"/>
+        <w:keepLines w:val="0"/>
+        <w:widowControl/>
+        <w:suppressLineNumbers w:val="0"/>
+        <w:jc w:val="left"/>
+        <w:rPr>
+          <w:rFonts w:hint="default"/>
+          <w:sz w:val="24"/>
+          <w:lang w:eastAsia="zh-CN"/>
+        </w:rPr>
+      </w:pPr>
+      <w:r>
+        <w:rPr>
+          <w:rFonts w:hint="default"/>
+          <w:sz w:val="24"/>
+          <w:lang w:eastAsia="zh-CN"/>
+        </w:rPr>
+        <w:t>QPushButton推动命令按钮是图形用户界面中最常用的一个窗口组件。它用来命令计算机去执行一些操作，或者回答一些问题。该按钮是一个矩形框，通常显示一个文本标签来描述它的操作。标签中有下划线的字母表明快捷键。QRadioButton组件为单选按钮提供了一个文本标签。QRadioButton是一个能够切换或者关的选择按钮。通常单选按钮是用于当前用户选择许多中的一个选项。同一时间，单选按钮组中仅仅只有一个按钮被选择；如果选择其他按钮，以前选择的按钮将要切换为关闭状态。当一个按钮切换开或关的时候，它就会发射toggled（）信号。如果任何时刻想触发一个行为来改变按钮的状态的时候，可以连接这个信号。否则，使用isChecked()来查看是否有其他按钮被选择。QCheckBox组件提供一个带文本标签的复选按钮，QCheckBox和QRadioButton的区别是在于对用户选择的限制。单选按钮定义了”多选一”的选择，而复选按钮定义了”多选多”的选择。QButtonGroup在视觉上能够把许多的复选按钮组合在一起，成为一个按钮组。无论复选按钮选中或者是未选中，它都会发射一个信号toggled()。在任何时刻，如果想要改变复选按钮的状态的时候，需要连接toggled()信号触发这个行为。除了常用的选中和未选中两个状态，QCheckBox还可以任意选择第三种状态来表明”没有改变”。当需要给用户一个选中或者未选中复选按钮的选择时，这是非常有用的。如果需要第三种状态，可以通过setTristate()来使它生效，利用checkState()函数来查询当前的状态。</w:t>
+      </w:r>
+    </w:p>
+    <w:p>
+      <w:pPr>
+        <w:keepNext w:val="0"/>
+        <w:keepLines w:val="0"/>
+        <w:widowControl/>
+        <w:suppressLineNumbers w:val="0"/>
+        <w:jc w:val="left"/>
+        <w:rPr>
+          <w:rFonts w:hint="default"/>
+          <w:sz w:val="24"/>
+          <w:lang w:eastAsia="zh-CN"/>
+        </w:rPr>
+      </w:pPr>
+      <w:r>
+        <w:rPr>
+          <w:rFonts w:hint="default"/>
+          <w:sz w:val="24"/>
+          <w:lang w:eastAsia="zh-CN"/>
+        </w:rPr>
+        <w:t>标签组件QLabel提供了显示文本或者图像，没有用户交互的功能。因为标签的外观可以通过各种各样的方式来配置，而且可以制定焦点记忆键到另外的窗体上。QLabel是经常为交互式窗体制作标签。为了交互式窗体的使用。QLabel提供了添加助记符的有用机制，这种机制将设置键盘焦点到另外一个窗体上。 QLCDNumber窗口部件能够在LCD上面显示十进制、十六进制、八进制、二进制的数字。可以利用display()槽与数据源进行连接，能够重载五个任意类型的display()。虽然能够通过value()来检索数值，但是QLCDNumber对象的内容不能够被检索。如果您真正地需要文本，我们建议您使用信号-槽的机制来实现，可以将display()槽连接到其他槽中，并且将其存放在那里。</w:t>
+      </w:r>
+    </w:p>
+    <w:p>
+      <w:pPr>
+        <w:keepNext w:val="0"/>
+        <w:keepLines w:val="0"/>
+        <w:widowControl/>
+        <w:suppressLineNumbers w:val="0"/>
+        <w:jc w:val="left"/>
+        <w:rPr>
+          <w:rFonts w:hint="default"/>
+          <w:sz w:val="24"/>
+          <w:lang w:eastAsia="zh-CN"/>
+        </w:rPr>
+      </w:pPr>
+      <w:r>
+        <w:rPr>
+          <w:rFonts w:hint="default"/>
+          <w:sz w:val="24"/>
+          <w:lang w:eastAsia="zh-CN"/>
+        </w:rPr>
+        <w:t>QSpinBox类提供了一个微调框的窗体。QSpinBox类是用来处理整数和设置离散集合的数值(例如：月份);利用QDoubleSpinBox可以处理浮点数值。绝大多数微调框是有方向的，但是QSpinBox也可以像使用一个圆形的微调框一样。例如：如果微调框的范围是0到99，并且微调框当前的数值为99，wrapping()函数设置为真，点击“向上”按钮，或者点击键盘向上的方向键，该微调框的数值就会变为0。如果想改变微调框具有这样圆形的功能，可以利用setWrapping()函数来实现。微调框有一个特殊的功能是：可以在需要实现数字的中添加任意的符号。例如：货币或者测量单位，可以参考setPrefix()和setSuffix()函数。如果您要获得微调框的文本信息，您可以使用text()函数(它包括所有prefix()和suffix())，或者使用cleantext()函数(它没有prefix()和suffix(),并且在开头和结尾没有空白)。每当微调框需要显示数值v,就要使用虚函数textFromValue()。该函数在默认的情况下，返回的是一个包含有参数v的字符串。如果需要将其输出，可以利用QLocale().toString(v)函数，将其标准的打印出来。</w:t>
+      </w:r>
+    </w:p>
+    <w:p>
+      <w:pPr>
+        <w:keepNext w:val="0"/>
+        <w:keepLines w:val="0"/>
+        <w:widowControl/>
+        <w:suppressLineNumbers w:val="0"/>
+        <w:ind w:left="0" w:leftChars="0" w:firstLine="0" w:firstLineChars="0"/>
+        <w:jc w:val="left"/>
+        <w:rPr>
+          <w:rFonts w:hint="default"/>
+          <w:sz w:val="24"/>
+          <w:lang w:eastAsia="zh-CN"/>
+        </w:rPr>
+      </w:pPr>
+      <w:r>
+        <w:rPr>
+          <w:rFonts w:hint="default"/>
+          <w:sz w:val="24"/>
+          <w:lang w:eastAsia="zh-CN"/>
+        </w:rPr>
+        <w:t xml:space="preserve">  QLineEdit窗体组件是一个单行文本编辑框。单行文本编辑框允许用户通过有用的编辑函数来输入和编辑单行纯文本，该编辑函数包括撤消和重做、剪切和粘贴、拖动和放下。可以利用setText()或者insert()函数来改变文本，利用text()函数来获取文本编辑框的信息，也可以利用displayText()函数获取文本显示的信息。</w:t>
+      </w:r>
+    </w:p>
+    <w:p>
+      <w:pPr>
+        <w:keepNext w:val="0"/>
+        <w:keepLines w:val="0"/>
+        <w:widowControl/>
+        <w:suppressLineNumbers w:val="0"/>
+        <w:ind w:left="0" w:leftChars="0" w:firstLine="0" w:firstLineChars="0"/>
+        <w:jc w:val="left"/>
+        <w:rPr>
+          <w:rFonts w:hint="default"/>
+          <w:sz w:val="24"/>
+          <w:lang w:eastAsia="zh-CN"/>
+        </w:rPr>
+      </w:pPr>
+      <w:r>
+        <w:rPr>
+          <w:rFonts w:hint="default"/>
+          <w:sz w:val="24"/>
+          <w:lang w:eastAsia="zh-CN"/>
+        </w:rPr>
+        <w:t xml:space="preserve">   QMenu类提供了一个菜单窗体组件，该组件用于菜单栏、上下文菜</w:t>
+      </w:r>
+    </w:p>
+    <w:p>
+      <w:pPr>
+        <w:keepNext w:val="0"/>
+        <w:keepLines w:val="0"/>
+        <w:widowControl/>
+        <w:suppressLineNumbers w:val="0"/>
+        <w:ind w:left="0" w:leftChars="0" w:firstLine="0" w:firstLineChars="0"/>
+        <w:jc w:val="left"/>
+        <w:rPr>
+          <w:rFonts w:hint="default"/>
+          <w:sz w:val="24"/>
+          <w:lang w:eastAsia="zh-CN"/>
+        </w:rPr>
+      </w:pPr>
+      <w:r>
+        <w:rPr>
+          <w:rFonts w:hint="default"/>
+          <w:sz w:val="24"/>
+          <w:lang w:eastAsia="zh-CN"/>
+        </w:rPr>
+        <w:t>单和弹出式菜单。菜单窗体组件能够选择菜单，在菜单栏中可以有一个下拉菜单，或者有一个独立的上下文菜单。当用户点击下拉菜单的各自选项，或者使用指</w:t>
+      </w:r>
+    </w:p>
+    <w:p>
+      <w:pPr>
+        <w:keepNext w:val="0"/>
+        <w:keepLines w:val="0"/>
+        <w:widowControl/>
+        <w:suppressLineNumbers w:val="0"/>
+        <w:ind w:left="0" w:leftChars="0" w:firstLine="0" w:firstLineChars="0"/>
+        <w:jc w:val="left"/>
+        <w:rPr>
+          <w:rFonts w:hint="default"/>
+          <w:sz w:val="24"/>
+          <w:lang w:eastAsia="zh-CN"/>
+        </w:rPr>
+      </w:pPr>
+      <w:r>
+        <w:rPr>
+          <w:rFonts w:hint="default"/>
+          <w:sz w:val="24"/>
+          <w:lang w:eastAsia="zh-CN"/>
+        </w:rPr>
+        <w:t>定的快捷键时候，就会显示菜单栏中的下拉菜单。使用QMenuBar::addMenu()函数将菜单添加到菜单栏中。上下文菜单通常是由某一个专门的键盘按键，或者通过使用点击鼠标右键来实现的。想要实现上下文菜单，就要执行popup()函数，或者exec()函数。菜单由一个选项列表组成，使用addAction()函数将选项添加到选项列表中。另外，选项也可以有文本标签，在文本标签的左边可以任意添加图标，也可以给选项添加快捷键，例如“Ctrl+X”。如果想将每个选项分隔开来，那应该如何去做呢？可以使用分割符。分隔符---显示一个子菜单的选项，并且可以在选项中执行某个操作。如果想插入一个分隔符，可以利用函数addSeparator()来实现。如果想添加子菜单，可以利用addMenu()函数来实现。当插入一个选项的时候，通常要指定接收者和槽。当选项发出信号</w:t>
+      </w:r>
+    </w:p>
+    <w:p>
+      <w:pPr>
+        <w:keepNext w:val="0"/>
+        <w:keepLines w:val="0"/>
+        <w:widowControl/>
+        <w:suppressLineNumbers w:val="0"/>
+        <w:ind w:left="0" w:leftChars="0" w:firstLine="0" w:firstLineChars="0"/>
+        <w:jc w:val="left"/>
+        <w:rPr>
+          <w:rFonts w:hint="default"/>
+          <w:sz w:val="24"/>
+          <w:lang w:eastAsia="zh-CN"/>
+        </w:rPr>
+      </w:pPr>
+      <w:r>
+        <w:rPr>
+          <w:rFonts w:hint="default"/>
+          <w:sz w:val="24"/>
+          <w:lang w:eastAsia="zh-CN"/>
+        </w:rPr>
+        <w:t>triggered()的时候，要告诉接收者。</w:t>
+      </w:r>
+    </w:p>
+    <w:p>
+      <w:pPr>
+        <w:keepNext w:val="0"/>
+        <w:keepLines w:val="0"/>
+        <w:widowControl/>
+        <w:suppressLineNumbers w:val="0"/>
+        <w:ind w:left="0" w:leftChars="0" w:firstLine="0" w:firstLineChars="0"/>
+        <w:jc w:val="left"/>
+        <w:rPr>
+          <w:rFonts w:hint="default"/>
+          <w:sz w:val="24"/>
+          <w:lang w:eastAsia="zh-CN"/>
+        </w:rPr>
+      </w:pPr>
+      <w:r>
+        <w:rPr>
+          <w:rFonts w:hint="default"/>
+          <w:sz w:val="24"/>
+          <w:lang w:eastAsia="zh-CN"/>
+        </w:rPr>
+        <w:t xml:space="preserve">  Qt部件不同于其他用户交互方式的GUI工具包。用户交互方式是所有</w:t>
+      </w:r>
+    </w:p>
+    <w:p>
+      <w:pPr>
+        <w:keepNext w:val="0"/>
+        <w:keepLines w:val="0"/>
+        <w:widowControl/>
+        <w:suppressLineNumbers w:val="0"/>
+        <w:ind w:left="0" w:leftChars="0" w:firstLine="0" w:firstLineChars="0"/>
+        <w:jc w:val="left"/>
+        <w:rPr>
+          <w:rFonts w:hint="default"/>
+          <w:sz w:val="24"/>
+          <w:lang w:eastAsia="zh-CN"/>
+        </w:rPr>
+      </w:pPr>
+      <w:r>
+        <w:rPr>
+          <w:rFonts w:hint="default"/>
+          <w:sz w:val="24"/>
+          <w:lang w:eastAsia="zh-CN"/>
+        </w:rPr>
+        <w:t>GUI(Graphical user interface)应用程序关心的问题。通过将某种用户事件</w:t>
+      </w:r>
+    </w:p>
+    <w:p>
+      <w:pPr>
+        <w:keepNext w:val="0"/>
+        <w:keepLines w:val="0"/>
+        <w:widowControl/>
+        <w:suppressLineNumbers w:val="0"/>
+        <w:ind w:left="0" w:leftChars="0" w:firstLine="0" w:firstLineChars="0"/>
+        <w:jc w:val="left"/>
+        <w:rPr>
+          <w:rFonts w:hint="default"/>
+          <w:sz w:val="24"/>
+          <w:lang w:eastAsia="zh-CN"/>
+        </w:rPr>
+      </w:pPr>
+      <w:r>
+        <w:rPr>
+          <w:rFonts w:hint="default"/>
+          <w:sz w:val="24"/>
+          <w:lang w:eastAsia="zh-CN"/>
+        </w:rPr>
+        <w:t>(比如按下鼠标)与程序事件(比如退出程序)联系起来，使用户能够在图形界面中只使用鼠标来控制程序。而其他工具包是利用回调函数来进行用户交互的。所谓的回调是指：你自己定义一个函数，并告诉系统何时为何调用。你可以写一个特定数量和类型参数的函数，然后告诉系统何时使用，并传递给它所需的参数，系统就会调用你定义的函数，处理参数，并给你返回值。所谓的回调函数是指：按照一定的形式由开发人员定义并编写实现内容。使用回调函数，实际上就是在调用某个函数(通常是API函数)时，将自己的一个函数(也就是回调函数)的地址作为参数传递给那个函数。而那个函数在需要的时候，也就是某种事情发生的时候，利用传递的函数地址调用回调函数，这时开发人员可以利用这个机会在回调函数中处理消息或完成一定的操作。回调函数只能是全局函数，或者是静态函数，因为这个函数只是在类中使用，所以为了维护类的完整性，我们用类的静态成员函数来做回调函数。虽然回调函数能够实现用户之间的交互。但是，回调函数非常复杂，容易混淆，又难以理解(至少大部分编写Qt的工作人员或者程序员有过这样的想法)。因此，Qt的开发者使用另一种方法来完成这一工作。这种方法依赖</w:t>
+      </w:r>
+    </w:p>
+    <w:p>
+      <w:pPr>
+        <w:keepNext w:val="0"/>
+        <w:keepLines w:val="0"/>
+        <w:widowControl/>
+        <w:suppressLineNumbers w:val="0"/>
+        <w:ind w:left="0" w:leftChars="0" w:firstLine="0" w:firstLineChars="0"/>
+        <w:jc w:val="left"/>
+        <w:rPr>
+          <w:rFonts w:hint="default"/>
+          <w:sz w:val="24"/>
+          <w:lang w:eastAsia="zh-CN"/>
+        </w:rPr>
+      </w:pPr>
+      <w:r>
+        <w:rPr>
+          <w:rFonts w:hint="default"/>
+          <w:sz w:val="24"/>
+          <w:lang w:eastAsia="zh-CN"/>
+        </w:rPr>
+        <w:t>于Qt特有的两个功能，信号和槽。使用这种新方法是非常简单的，只需要</w:t>
+      </w:r>
+    </w:p>
+    <w:p>
+      <w:pPr>
+        <w:keepNext w:val="0"/>
+        <w:keepLines w:val="0"/>
+        <w:widowControl/>
+        <w:suppressLineNumbers w:val="0"/>
+        <w:ind w:left="0" w:leftChars="0" w:firstLine="0" w:firstLineChars="0"/>
+        <w:jc w:val="left"/>
+        <w:rPr>
+          <w:rFonts w:hint="default"/>
+          <w:sz w:val="24"/>
+          <w:lang w:eastAsia="zh-CN"/>
+        </w:rPr>
+      </w:pPr>
+      <w:r>
+        <w:rPr>
+          <w:rFonts w:hint="default"/>
+          <w:sz w:val="24"/>
+          <w:lang w:eastAsia="zh-CN"/>
+        </w:rPr>
+        <w:t>编写一行代码就能够将用户事件和程序事件连接起来。这种将用户事件连接到程序事件的方法要比回调函数，更加容易使用的两个重要原因是：1&gt; 槽和信号是调用Qt库中的函数。2&gt; 信号和槽不使用其他工具包。</w:t>
+      </w:r>
+    </w:p>
+    <w:p>
+      <w:pPr>
+        <w:keepNext w:val="0"/>
+        <w:keepLines w:val="0"/>
+        <w:widowControl/>
+        <w:suppressLineNumbers w:val="0"/>
+        <w:ind w:left="0" w:leftChars="0" w:firstLine="0" w:firstLineChars="0"/>
+        <w:jc w:val="left"/>
+        <w:rPr>
+          <w:rFonts w:hint="default"/>
+          <w:sz w:val="24"/>
+          <w:lang w:eastAsia="zh-CN"/>
+        </w:rPr>
+      </w:pPr>
+      <w:r>
+        <w:rPr>
+          <w:rFonts w:hint="default"/>
+          <w:sz w:val="24"/>
+          <w:lang w:eastAsia="zh-CN"/>
+        </w:rPr>
+        <w:t xml:space="preserve">  信号和槽用于对象间的通信，该机制是Qt的一个中心特征，并且最能体</w:t>
+      </w:r>
+    </w:p>
+    <w:p>
+      <w:pPr>
+        <w:keepNext w:val="0"/>
+        <w:keepLines w:val="0"/>
+        <w:widowControl/>
+        <w:suppressLineNumbers w:val="0"/>
+        <w:ind w:left="0" w:leftChars="0" w:firstLine="0" w:firstLineChars="0"/>
+        <w:jc w:val="left"/>
+        <w:rPr>
+          <w:rFonts w:hint="default"/>
+          <w:sz w:val="24"/>
+          <w:lang w:eastAsia="zh-CN"/>
+        </w:rPr>
+      </w:pPr>
+      <w:r>
+        <w:rPr>
+          <w:rFonts w:hint="default"/>
+          <w:sz w:val="24"/>
+          <w:lang w:eastAsia="zh-CN"/>
+        </w:rPr>
+        <w:t>现Qt与其他工具包它们之间有什么不同。在图形用户界面编程中，我们经</w:t>
+      </w:r>
+    </w:p>
+    <w:p>
+      <w:pPr>
+        <w:keepNext w:val="0"/>
+        <w:keepLines w:val="0"/>
+        <w:widowControl/>
+        <w:suppressLineNumbers w:val="0"/>
+        <w:ind w:left="0" w:leftChars="0" w:firstLine="0" w:firstLineChars="0"/>
+        <w:jc w:val="left"/>
+        <w:rPr>
+          <w:rFonts w:hint="default"/>
+          <w:sz w:val="24"/>
+          <w:lang w:eastAsia="zh-CN"/>
+        </w:rPr>
+      </w:pPr>
+      <w:r>
+        <w:rPr>
+          <w:rFonts w:hint="default"/>
+          <w:sz w:val="24"/>
+          <w:lang w:eastAsia="zh-CN"/>
+        </w:rPr>
+        <w:t>常希望一个窗口部件的一个变化被告知给另外一个窗口部件。简单的说，</w:t>
+      </w:r>
+    </w:p>
+    <w:p>
+      <w:pPr>
+        <w:keepNext w:val="0"/>
+        <w:keepLines w:val="0"/>
+        <w:widowControl/>
+        <w:suppressLineNumbers w:val="0"/>
+        <w:ind w:left="0" w:leftChars="0" w:firstLine="0" w:firstLineChars="0"/>
+        <w:jc w:val="left"/>
+        <w:rPr>
+          <w:rFonts w:hint="default"/>
+          <w:sz w:val="24"/>
+          <w:lang w:eastAsia="zh-CN"/>
+        </w:rPr>
+      </w:pPr>
+      <w:r>
+        <w:rPr>
+          <w:rFonts w:hint="default"/>
+          <w:sz w:val="24"/>
+          <w:lang w:eastAsia="zh-CN"/>
+        </w:rPr>
+        <w:t>我们希望任何一类的对象可以和其他对象进行通信。例如：我们正在解析</w:t>
+      </w:r>
+    </w:p>
+    <w:p>
+      <w:pPr>
+        <w:keepNext w:val="0"/>
+        <w:keepLines w:val="0"/>
+        <w:widowControl/>
+        <w:suppressLineNumbers w:val="0"/>
+        <w:ind w:left="0" w:leftChars="0" w:firstLine="0" w:firstLineChars="0"/>
+        <w:jc w:val="left"/>
+        <w:rPr>
+          <w:rFonts w:hint="default"/>
+          <w:sz w:val="24"/>
+          <w:lang w:eastAsia="zh-CN"/>
+        </w:rPr>
+      </w:pPr>
+      <w:r>
+        <w:rPr>
+          <w:rFonts w:hint="default"/>
+          <w:sz w:val="24"/>
+          <w:lang w:eastAsia="zh-CN"/>
+        </w:rPr>
+        <w:t>一个XML文件，当我们遇到一个新的标签的时候，我们也许希望告知列表</w:t>
+      </w:r>
+    </w:p>
+    <w:p>
+      <w:pPr>
+        <w:keepNext w:val="0"/>
+        <w:keepLines w:val="0"/>
+        <w:widowControl/>
+        <w:suppressLineNumbers w:val="0"/>
+        <w:ind w:left="0" w:leftChars="0" w:firstLine="0" w:firstLineChars="0"/>
+        <w:jc w:val="left"/>
+        <w:rPr>
+          <w:rFonts w:hint="default"/>
+          <w:sz w:val="24"/>
+          <w:lang w:eastAsia="zh-CN"/>
+        </w:rPr>
+      </w:pPr>
+      <w:r>
+        <w:rPr>
+          <w:rFonts w:hint="default"/>
+          <w:sz w:val="24"/>
+          <w:lang w:eastAsia="zh-CN"/>
+        </w:rPr>
+        <w:t>视图，我们正在用来表达XML文件的结构。比较老的工具包使用一种被称做回调的通信方式来实现同一目的。回调是指一个函数的指针，所以如果你希望一个处理函数告知你一些事件，你可以把另一个函数(回调函数)的指针传递给处理函数。处理函数在适当的时候回调。回调有两个主要缺点：1&gt; 它们不是类型安全的。我们从来都不能确定处理函数使用了正确的参数来调用回调。2&gt; 回调和处理函数是非常强有力的联系在一起的，因为处理函数必须要知道调用哪个回调。</w:t>
+      </w:r>
+    </w:p>
+    <w:p>
+      <w:pPr>
+        <w:keepNext w:val="0"/>
+        <w:keepLines w:val="0"/>
+        <w:widowControl/>
+        <w:suppressLineNumbers w:val="0"/>
+        <w:ind w:left="0" w:leftChars="0" w:firstLine="480" w:firstLineChars="0"/>
+        <w:jc w:val="left"/>
+        <w:rPr>
+          <w:rFonts w:hint="default"/>
+          <w:sz w:val="24"/>
+          <w:lang w:eastAsia="zh-CN"/>
+        </w:rPr>
+      </w:pPr>
+      <w:r>
+        <w:rPr>
+          <w:rFonts w:hint="default"/>
+          <w:sz w:val="24"/>
+          <w:lang w:eastAsia="zh-CN"/>
+        </w:rPr>
+        <w:t>5.辅助工具</w:t>
+      </w:r>
+    </w:p>
+    <w:p>
+      <w:pPr>
+        <w:keepNext w:val="0"/>
+        <w:keepLines w:val="0"/>
+        <w:widowControl/>
+        <w:suppressLineNumbers w:val="0"/>
+        <w:ind w:left="0" w:leftChars="0" w:firstLine="480" w:firstLineChars="0"/>
+        <w:jc w:val="left"/>
+        <w:rPr>
+          <w:rFonts w:hint="default"/>
+          <w:sz w:val="24"/>
+          <w:lang w:eastAsia="zh-CN"/>
+        </w:rPr>
+      </w:pPr>
+      <w:r>
+        <w:rPr>
+          <w:rFonts w:hint="default"/>
+          <w:sz w:val="24"/>
+          <w:lang w:eastAsia="zh-CN"/>
+        </w:rPr>
+        <w:t>在开发的过程中，并非是将直接在编辑器中输入所有代码，之后编译生成等步骤。同时我们还需要版本控制、单元测试等其他辅助工具，只有当这些部分完成后，一个完整的软件开发才算是完成了。</w:t>
+      </w:r>
+    </w:p>
+    <w:p>
+      <w:pPr>
+        <w:keepNext w:val="0"/>
+        <w:keepLines w:val="0"/>
+        <w:widowControl/>
+        <w:suppressLineNumbers w:val="0"/>
+        <w:ind w:left="0" w:leftChars="0" w:firstLine="480" w:firstLineChars="0"/>
+        <w:jc w:val="left"/>
+        <w:rPr>
+          <w:rFonts w:hint="default"/>
+          <w:sz w:val="24"/>
+          <w:lang w:eastAsia="zh-CN"/>
+        </w:rPr>
+      </w:pPr>
+      <w:r>
+        <w:rPr>
+          <w:rFonts w:hint="default"/>
+          <w:sz w:val="24"/>
+          <w:lang w:eastAsia="zh-CN"/>
+        </w:rPr>
+        <w:t xml:space="preserve"> 5.1 版本控制</w:t>
+      </w:r>
+    </w:p>
+    <w:p>
+      <w:pPr>
+        <w:keepNext w:val="0"/>
+        <w:keepLines w:val="0"/>
+        <w:widowControl/>
+        <w:suppressLineNumbers w:val="0"/>
+        <w:ind w:left="0" w:leftChars="0" w:firstLine="0" w:firstLineChars="0"/>
+        <w:jc w:val="left"/>
+      </w:pPr>
+      <w:r>
+        <w:rPr>
+          <w:rFonts w:ascii="宋体" w:hAnsi="宋体" w:cs="宋体"/>
+          <w:kern w:val="0"/>
+          <w:sz w:val="24"/>
+          <w:szCs w:val="24"/>
+          <w:lang w:eastAsia="zh-CN" w:bidi="ar"/>
+        </w:rPr>
+        <w:t xml:space="preserve">  </w:t>
+      </w:r>
+      <w:r>
+        <w:rPr>
+          <w:rFonts w:ascii="宋体" w:hAnsi="宋体" w:eastAsia="宋体" w:cs="宋体"/>
+          <w:kern w:val="0"/>
+          <w:sz w:val="24"/>
+          <w:szCs w:val="24"/>
+          <w:lang w:val="en-US" w:eastAsia="zh-CN" w:bidi="ar"/>
+        </w:rPr>
+        <w:t>什么是版本控制？我为什么要关⼼它呢？版本控制是⼀种记录⼀个或若⼲⽂件内容变 化，以便将来查阅特定版本修订情况的系统。在本书所展⽰的例⼦中，我们仅对保存 着软件源代码的⽂本⽂件作版本控制管理，但实际上，你可以对任何类型的⽂件进⾏ 版本控制。 如果你是位图形或⽹页设计师，可能会需要保存某⼀幅图⽚或页⾯布局⽂件的所有修 订版本（这或许是你⾮常渴望拥有的功能）。采⽤版本控制系统（VCS）是个明智的 选择。有了它你就可以将某个⽂件回溯到之前的状态，甚⾄将整个项⽬都回退到过去 某个时间点的状态。你可以⽐较⽂件的变化细节，查出最后是谁修改了哪个地⽅，从 ⽽找出导致怪异问题出现的原因，又是谁在何时报告了某个功能缺陷等等。使⽤版本 控制系统通常还意味着，就算你乱来⼀⽓把整个项⽬中的⽂件改的改删的删，你也照 样可以轻松恢复到原先的样⼦。但额外增加的⼯作量却微乎其微。</w:t>
+      </w:r>
+    </w:p>
+    <w:p>
+      <w:pPr>
+        <w:keepNext w:val="0"/>
+        <w:keepLines w:val="0"/>
+        <w:widowControl/>
+        <w:suppressLineNumbers w:val="0"/>
+        <w:jc w:val="left"/>
+      </w:pPr>
+      <w:r>
+        <w:rPr>
+          <w:rFonts w:ascii="宋体" w:hAnsi="宋体" w:cs="宋体"/>
+          <w:kern w:val="0"/>
+          <w:sz w:val="24"/>
+          <w:szCs w:val="24"/>
+          <w:lang w:eastAsia="zh-CN" w:bidi="ar"/>
+        </w:rPr>
+        <w:t xml:space="preserve">  </w:t>
+      </w:r>
+      <w:r>
+        <w:rPr>
+          <w:rFonts w:ascii="宋体" w:hAnsi="宋体" w:eastAsia="宋体" w:cs="宋体"/>
+          <w:kern w:val="0"/>
+          <w:sz w:val="24"/>
+          <w:szCs w:val="24"/>
+          <w:lang w:val="en-US" w:eastAsia="zh-CN" w:bidi="ar"/>
+        </w:rPr>
+        <w:t>许多⼈习惯⽤复制整个项⽬⽬录的⽅式来保存不同的版本，或许还会改名加上备份时 间以⽰区别。这么做唯⼀的好处就是简单。不过坏处也不少：有时候会混淆所在的⼯ 作⽬录，⼀旦弄错⽂件丢了数据就没法撤销恢复。 为了解决这个问题，⼈们很久以前就开发了许多种本地版本控制系统，⼤多都是采⽤ 某种简单的数据库来记录⽂件的历次更新差异</w:t>
+      </w:r>
+      <w:r>
+        <w:rPr>
+          <w:rFonts w:ascii="宋体" w:hAnsi="宋体" w:cs="宋体"/>
+          <w:kern w:val="0"/>
+          <w:sz w:val="24"/>
+          <w:szCs w:val="24"/>
+          <w:lang w:eastAsia="zh-CN" w:bidi="ar"/>
+        </w:rPr>
+        <w:t>。</w:t>
+      </w:r>
+      <w:r>
+        <w:rPr>
+          <w:rFonts w:ascii="宋体" w:hAnsi="宋体" w:eastAsia="宋体" w:cs="宋体"/>
+          <w:kern w:val="0"/>
+          <w:sz w:val="24"/>
+          <w:szCs w:val="24"/>
+          <w:lang w:val="en-US" w:eastAsia="zh-CN" w:bidi="ar"/>
+        </w:rPr>
+        <w:t>这种做法带来了许多好处，特别是相较于⽼式的本地 VCS 来说。现在，每个⼈都可 以在⼀定程度上看到项⽬中的其他⼈正在做些什么。⽽管理员也可以轻松掌控每个开 发者的权限，并且管理⼀个 CVCS 要远⽐在各个客户端上维护本地数据库来得轻松容 易。 事分两⾯，有好有坏。这么做最显⽽易见的缺点是中央服务器的单点故障。如果宕机 ⼀⼩时，那么在这⼀⼩时内，谁都⽆法提交更新，也就⽆法协同⼯作。要是中央服务 器的磁盘发⽣故障，碰巧没做备份，或者备份不够及时，就会有丢失数据的风险。最 坏的情况是彻底丢失整个项⽬的所有历史更改记录，⽽被客户端偶然提取出来的保存 在本地的某些快照数据就成了恢复数据的希望。但这样的话依然是个问题，你不能保</w:t>
       </w:r>
       <w:bookmarkStart w:id="0" w:name="_GoBack"/>
       <w:bookmarkEnd w:id="0"/>
+      <w:r>
+        <w:rPr>
+          <w:rFonts w:ascii="宋体" w:hAnsi="宋体" w:eastAsia="宋体" w:cs="宋体"/>
+          <w:kern w:val="0"/>
+          <w:sz w:val="24"/>
+          <w:szCs w:val="24"/>
+          <w:lang w:val="en-US" w:eastAsia="zh-CN" w:bidi="ar"/>
+        </w:rPr>
+        <w:t>证所有的数据都已经有⼈事先完整提取出来过。本地版本控制系统也存在类似问题， 只要整个项⽬的历史记录被保存在单⼀位置，就有丢失所有历史更新记录的风险。于是分布式版本控制系统（ Distributed Version Control System，简称 DVCS ）⾯世 了。在这类系统中，像 Git，Mercurial，Bazaar 以及 Darcs 等，客户端并不只提取最新 版本的⽂件快照，⽽是把代码仓库完整地镜像下来。这么⼀来，任何⼀处协同⼯作⽤ 的服务器发⽣故障，事后都可以⽤任何⼀个镜像出来的本地仓库恢复。因为每⼀次的 提取操作，实际上都是⼀次对代码仓库的完整备份。</w:t>
+      </w:r>
+    </w:p>
+    <w:p>
+      <w:pPr>
+        <w:keepNext w:val="0"/>
+        <w:keepLines w:val="0"/>
+        <w:widowControl/>
+        <w:suppressLineNumbers w:val="0"/>
+        <w:jc w:val="left"/>
+      </w:pPr>
+    </w:p>
+    <w:p>
+      <w:pPr>
+        <w:keepNext w:val="0"/>
+        <w:keepLines w:val="0"/>
+        <w:widowControl/>
+        <w:suppressLineNumbers w:val="0"/>
+        <w:ind w:left="0" w:leftChars="0" w:firstLine="0" w:firstLineChars="0"/>
+        <w:jc w:val="left"/>
+      </w:pPr>
+    </w:p>
+    <w:p>
+      <w:pPr>
+        <w:keepNext w:val="0"/>
+        <w:keepLines w:val="0"/>
+        <w:widowControl/>
+        <w:suppressLineNumbers w:val="0"/>
+        <w:ind w:left="0" w:leftChars="0" w:firstLine="0" w:firstLineChars="0"/>
+        <w:jc w:val="left"/>
+        <w:rPr>
+          <w:rFonts w:hint="default"/>
+          <w:sz w:val="24"/>
+          <w:lang w:eastAsia="zh-CN"/>
+        </w:rPr>
+      </w:pPr>
+    </w:p>
+    <w:p>
+      <w:pPr>
+        <w:keepNext w:val="0"/>
+        <w:keepLines w:val="0"/>
+        <w:widowControl/>
+        <w:suppressLineNumbers w:val="0"/>
+        <w:ind w:left="0" w:leftChars="0" w:firstLine="0" w:firstLineChars="0"/>
+        <w:jc w:val="left"/>
+        <w:rPr>
+          <w:rFonts w:hint="default"/>
+          <w:sz w:val="24"/>
+          <w:lang w:eastAsia="zh-CN"/>
+        </w:rPr>
+      </w:pPr>
+    </w:p>
+    <w:p>
+      <w:pPr>
+        <w:keepNext w:val="0"/>
+        <w:keepLines w:val="0"/>
+        <w:widowControl/>
+        <w:suppressLineNumbers w:val="0"/>
+        <w:ind w:left="0" w:leftChars="0" w:firstLine="0" w:firstLineChars="0"/>
+        <w:jc w:val="left"/>
+        <w:rPr>
+          <w:rFonts w:hint="default"/>
+          <w:sz w:val="24"/>
+          <w:lang w:eastAsia="zh-CN"/>
+        </w:rPr>
+      </w:pPr>
+    </w:p>
+    <w:p>
+      <w:pPr>
+        <w:keepNext w:val="0"/>
+        <w:keepLines w:val="0"/>
+        <w:widowControl/>
+        <w:suppressLineNumbers w:val="0"/>
+        <w:ind w:left="0" w:leftChars="0" w:firstLine="0" w:firstLineChars="0"/>
+        <w:jc w:val="left"/>
+        <w:rPr>
+          <w:rFonts w:hint="default"/>
+          <w:sz w:val="24"/>
+          <w:lang w:eastAsia="zh-CN"/>
+        </w:rPr>
+      </w:pPr>
+    </w:p>
+    <w:p>
+      <w:pPr>
+        <w:keepNext w:val="0"/>
+        <w:keepLines w:val="0"/>
+        <w:widowControl/>
+        <w:suppressLineNumbers w:val="0"/>
+        <w:ind w:left="0" w:leftChars="0" w:firstLine="0" w:firstLineChars="0"/>
+        <w:jc w:val="left"/>
+        <w:rPr>
+          <w:rFonts w:hint="default"/>
+          <w:sz w:val="24"/>
+          <w:lang w:eastAsia="zh-CN"/>
+        </w:rPr>
+      </w:pPr>
+    </w:p>
+    <w:p>
+      <w:pPr>
+        <w:keepNext w:val="0"/>
+        <w:keepLines w:val="0"/>
+        <w:widowControl/>
+        <w:suppressLineNumbers w:val="0"/>
+        <w:jc w:val="left"/>
+        <w:rPr>
+          <w:rFonts w:hint="default"/>
+          <w:sz w:val="24"/>
+          <w:lang w:eastAsia="zh-CN"/>
+        </w:rPr>
+      </w:pPr>
+    </w:p>
+    <w:p>
+      <w:pPr>
+        <w:keepNext w:val="0"/>
+        <w:keepLines w:val="0"/>
+        <w:widowControl/>
+        <w:suppressLineNumbers w:val="0"/>
+        <w:jc w:val="left"/>
+        <w:rPr>
+          <w:rFonts w:hint="default"/>
+          <w:sz w:val="24"/>
+          <w:lang w:eastAsia="zh-CN"/>
+        </w:rPr>
+      </w:pPr>
+    </w:p>
+    <w:p>
+      <w:pPr>
+        <w:keepNext w:val="0"/>
+        <w:keepLines w:val="0"/>
+        <w:widowControl/>
+        <w:suppressLineNumbers w:val="0"/>
+        <w:jc w:val="left"/>
+        <w:rPr>
+          <w:rFonts w:hint="default"/>
+          <w:sz w:val="24"/>
+          <w:lang w:eastAsia="zh-CN"/>
+        </w:rPr>
+      </w:pPr>
+    </w:p>
+    <w:p>
+      <w:pPr>
+        <w:keepNext w:val="0"/>
+        <w:keepLines w:val="0"/>
+        <w:widowControl/>
+        <w:suppressLineNumbers w:val="0"/>
+        <w:jc w:val="left"/>
+        <w:rPr>
+          <w:rFonts w:hint="default"/>
+          <w:sz w:val="24"/>
+          <w:lang w:eastAsia="zh-CN"/>
+        </w:rPr>
+      </w:pPr>
+    </w:p>
+    <w:p>
+      <w:pPr>
+        <w:keepNext w:val="0"/>
+        <w:keepLines w:val="0"/>
+        <w:widowControl/>
+        <w:suppressLineNumbers w:val="0"/>
+        <w:jc w:val="left"/>
+        <w:rPr>
+          <w:rFonts w:hint="default"/>
+          <w:sz w:val="24"/>
+          <w:lang w:eastAsia="zh-CN"/>
+        </w:rPr>
+      </w:pPr>
+    </w:p>
+    <w:p>
+      <w:pPr>
+        <w:keepNext w:val="0"/>
+        <w:keepLines w:val="0"/>
+        <w:widowControl/>
+        <w:suppressLineNumbers w:val="0"/>
+        <w:jc w:val="left"/>
+        <w:rPr>
+          <w:rFonts w:hint="default"/>
+          <w:sz w:val="24"/>
+          <w:lang w:eastAsia="zh-CN"/>
+        </w:rPr>
+      </w:pPr>
+    </w:p>
+    <w:p>
+      <w:pPr>
+        <w:keepNext w:val="0"/>
+        <w:keepLines w:val="0"/>
+        <w:widowControl/>
+        <w:suppressLineNumbers w:val="0"/>
+        <w:jc w:val="left"/>
+        <w:rPr>
+          <w:rFonts w:hint="default"/>
+          <w:sz w:val="24"/>
+          <w:lang w:eastAsia="zh-CN"/>
+        </w:rPr>
+      </w:pPr>
+    </w:p>
+    <w:p>
+      <w:pPr>
+        <w:keepNext w:val="0"/>
+        <w:keepLines w:val="0"/>
+        <w:widowControl/>
+        <w:suppressLineNumbers w:val="0"/>
+        <w:jc w:val="left"/>
+        <w:rPr>
+          <w:rFonts w:hint="default"/>
+          <w:sz w:val="24"/>
+          <w:lang w:eastAsia="zh-CN"/>
+        </w:rPr>
+      </w:pPr>
+    </w:p>
+    <w:p>
+      <w:pPr>
+        <w:keepNext w:val="0"/>
+        <w:keepLines w:val="0"/>
+        <w:widowControl/>
+        <w:suppressLineNumbers w:val="0"/>
+        <w:jc w:val="left"/>
+        <w:rPr>
+          <w:rFonts w:hint="default"/>
+          <w:sz w:val="24"/>
+          <w:lang w:eastAsia="zh-CN"/>
+        </w:rPr>
+      </w:pPr>
+    </w:p>
+    <w:p>
+      <w:pPr>
+        <w:keepNext w:val="0"/>
+        <w:keepLines w:val="0"/>
+        <w:widowControl/>
+        <w:suppressLineNumbers w:val="0"/>
+        <w:jc w:val="left"/>
+        <w:rPr>
+          <w:rFonts w:hint="default"/>
+          <w:sz w:val="24"/>
+          <w:lang w:eastAsia="zh-CN"/>
+        </w:rPr>
+      </w:pPr>
+    </w:p>
+    <w:p>
+      <w:pPr>
+        <w:keepNext w:val="0"/>
+        <w:keepLines w:val="0"/>
+        <w:widowControl/>
+        <w:suppressLineNumbers w:val="0"/>
+        <w:jc w:val="left"/>
+        <w:rPr>
+          <w:rFonts w:hint="default"/>
+          <w:sz w:val="24"/>
+          <w:lang w:eastAsia="zh-CN"/>
+        </w:rPr>
+      </w:pPr>
+    </w:p>
+    <w:p>
+      <w:pPr>
+        <w:keepNext w:val="0"/>
+        <w:keepLines w:val="0"/>
+        <w:widowControl/>
+        <w:suppressLineNumbers w:val="0"/>
+        <w:jc w:val="left"/>
+        <w:rPr>
+          <w:rFonts w:hint="default"/>
+          <w:sz w:val="24"/>
+          <w:lang w:eastAsia="zh-CN"/>
+        </w:rPr>
+      </w:pPr>
+    </w:p>
+    <w:p>
+      <w:pPr>
+        <w:keepNext w:val="0"/>
+        <w:keepLines w:val="0"/>
+        <w:widowControl/>
+        <w:suppressLineNumbers w:val="0"/>
+        <w:jc w:val="left"/>
+        <w:rPr>
+          <w:rFonts w:hint="default"/>
+          <w:sz w:val="24"/>
+          <w:lang w:eastAsia="zh-CN"/>
+        </w:rPr>
+      </w:pPr>
+    </w:p>
+    <w:p>
+      <w:pPr>
+        <w:keepNext w:val="0"/>
+        <w:keepLines w:val="0"/>
+        <w:widowControl/>
+        <w:suppressLineNumbers w:val="0"/>
+        <w:jc w:val="left"/>
+        <w:rPr>
+          <w:rFonts w:hint="default"/>
+          <w:sz w:val="24"/>
+          <w:lang w:eastAsia="zh-CN"/>
+        </w:rPr>
+      </w:pPr>
+    </w:p>
+    <w:p>
+      <w:pPr>
+        <w:keepNext w:val="0"/>
+        <w:keepLines w:val="0"/>
+        <w:widowControl/>
+        <w:suppressLineNumbers w:val="0"/>
+        <w:jc w:val="left"/>
+        <w:rPr>
+          <w:rFonts w:hint="default"/>
+          <w:sz w:val="24"/>
+          <w:lang w:eastAsia="zh-CN"/>
+        </w:rPr>
+      </w:pPr>
     </w:p>
     <w:p>
       <w:pPr>

</xml_diff>